<commit_message>
added three new test cases
</commit_message>
<xml_diff>
--- a/Deployment document.docx
+++ b/Deployment document.docx
@@ -708,6 +708,57 @@
         <w:t>After this all the files have been added to the git repository.</w:t>
       </w:r>
     </w:p>
+    <w:p>
+      <w:pPr>
+        <w:ind w:left="360"/>
+      </w:pPr>
+      <w:r>
+        <w:t xml:space="preserve">If you do any changes and need to add into the git </w:t>
+      </w:r>
+      <w:r>
+        <w:t>repository,</w:t>
+      </w:r>
+      <w:r>
+        <w:t xml:space="preserve"> follow the below commands</w:t>
+      </w:r>
+    </w:p>
+    <w:p>
+      <w:pPr>
+        <w:pStyle w:val="ListParagraph"/>
+        <w:numPr>
+          <w:ilvl w:val="0"/>
+          <w:numId w:val="2"/>
+        </w:numPr>
+      </w:pPr>
+      <w:r>
+        <w:t xml:space="preserve">Git </w:t>
+      </w:r>
+      <w:proofErr w:type="gramStart"/>
+      <w:r>
+        <w:t>add</w:t>
+      </w:r>
+      <w:proofErr w:type="gramEnd"/>
+      <w:r>
+        <w:t xml:space="preserve"> .</w:t>
+      </w:r>
+    </w:p>
+    <w:p>
+      <w:pPr>
+        <w:pStyle w:val="ListParagraph"/>
+        <w:numPr>
+          <w:ilvl w:val="0"/>
+          <w:numId w:val="2"/>
+        </w:numPr>
+      </w:pPr>
+      <w:r>
+        <w:t>Git commit -am “comment”</w:t>
+      </w:r>
+    </w:p>
+    <w:p>
+      <w:pPr>
+        <w:pStyle w:val="ListParagraph"/>
+      </w:pPr>
+    </w:p>
     <w:p/>
     <w:p/>
     <w:sectPr>
@@ -723,6 +774,119 @@
 <file path=word/numbering.xml><?xml version="1.0" encoding="utf-8"?>
 <w:numbering xmlns:wpc="http://schemas.microsoft.com/office/word/2010/wordprocessingCanvas" xmlns:cx="http://schemas.microsoft.com/office/drawing/2014/chartex" xmlns:cx1="http://schemas.microsoft.com/office/drawing/2015/9/8/chartex" xmlns:cx2="http://schemas.microsoft.com/office/drawing/2015/10/21/chartex" xmlns:cx3="http://schemas.microsoft.com/office/drawing/2016/5/9/chartex" xmlns:cx4="http://schemas.microsoft.com/office/drawing/2016/5/10/chartex" xmlns:cx5="http://schemas.microsoft.com/office/drawing/2016/5/11/chartex" xmlns:cx6="http://schemas.microsoft.com/office/drawing/2016/5/12/chartex" xmlns:cx7="http://schemas.microsoft.com/office/drawing/2016/5/13/chartex" xmlns:cx8="http://schemas.microsoft.com/office/drawing/2016/5/14/chartex" xmlns:mc="http://schemas.openxmlformats.org/markup-compatibility/2006" xmlns:aink="http://schemas.microsoft.com/office/drawing/2016/ink" xmlns:am3d="http://schemas.microsoft.com/office/drawing/2017/model3d" xmlns:o="urn:schemas-microsoft-com:office:office" xmlns:oel="http://schemas.microsoft.com/office/2019/extlst" xmlns:r="http://schemas.openxmlformats.org/officeDocument/2006/relationships" xmlns:m="http://schemas.openxmlformats.org/officeDocument/2006/math" xmlns:v="urn:schemas-microsoft-com:vml" xmlns:wp14="http://schemas.microsoft.com/office/word/2010/wordprocessingDrawing" xmlns:wp="http://schemas.openxmlformats.org/drawingml/2006/wordprocessingDrawing" xmlns:w10="urn:schemas-microsoft-com:office:word" xmlns:w="http://schemas.openxmlformats.org/wordprocessingml/2006/main" xmlns:w14="http://schemas.microsoft.com/office/word/2010/wordml" xmlns:w15="http://schemas.microsoft.com/office/word/2012/wordml" xmlns:w16cex="http://schemas.microsoft.com/office/word/2018/wordml/cex" xmlns:w16cid="http://schemas.microsoft.com/office/word/2016/wordml/cid" xmlns:w16="http://schemas.microsoft.com/office/word/2018/wordml" xmlns:w16du="http://schemas.microsoft.com/office/word/2023/wordml/word16du" xmlns:w16sdtdh="http://schemas.microsoft.com/office/word/2020/wordml/sdtdatahash" xmlns:w16se="http://schemas.microsoft.com/office/word/2015/wordml/symex" xmlns:wpg="http://schemas.microsoft.com/office/word/2010/wordprocessingGroup" xmlns:wpi="http://schemas.microsoft.com/office/word/2010/wordprocessingInk" xmlns:wne="http://schemas.microsoft.com/office/word/2006/wordml" xmlns:wps="http://schemas.microsoft.com/office/word/2010/wordprocessingShape" mc:Ignorable="w14 w15 w16se w16cid w16 w16cex w16sdtdh w16du wp14">
   <w:abstractNum w:abstractNumId="0" w15:restartNumberingAfterBreak="0">
+    <w:nsid w:val="53134F40"/>
+    <w:multiLevelType w:val="hybridMultilevel"/>
+    <w:tmpl w:val="07689666"/>
+    <w:lvl w:ilvl="0" w:tplc="BFC4386C">
+      <w:start w:val="1"/>
+      <w:numFmt w:val="bullet"/>
+      <w:lvlText w:val=""/>
+      <w:lvlJc w:val="left"/>
+      <w:pPr>
+        <w:ind w:left="720" w:hanging="360"/>
+      </w:pPr>
+      <w:rPr>
+        <w:rFonts w:ascii="Wingdings" w:eastAsiaTheme="minorHAnsi" w:hAnsi="Wingdings" w:cstheme="minorBidi" w:hint="default"/>
+      </w:rPr>
+    </w:lvl>
+    <w:lvl w:ilvl="1" w:tplc="04090003" w:tentative="1">
+      <w:start w:val="1"/>
+      <w:numFmt w:val="bullet"/>
+      <w:lvlText w:val="o"/>
+      <w:lvlJc w:val="left"/>
+      <w:pPr>
+        <w:ind w:left="1440" w:hanging="360"/>
+      </w:pPr>
+      <w:rPr>
+        <w:rFonts w:ascii="Courier New" w:hAnsi="Courier New" w:cs="Courier New" w:hint="default"/>
+      </w:rPr>
+    </w:lvl>
+    <w:lvl w:ilvl="2" w:tplc="04090005" w:tentative="1">
+      <w:start w:val="1"/>
+      <w:numFmt w:val="bullet"/>
+      <w:lvlText w:val=""/>
+      <w:lvlJc w:val="left"/>
+      <w:pPr>
+        <w:ind w:left="2160" w:hanging="360"/>
+      </w:pPr>
+      <w:rPr>
+        <w:rFonts w:ascii="Wingdings" w:hAnsi="Wingdings" w:hint="default"/>
+      </w:rPr>
+    </w:lvl>
+    <w:lvl w:ilvl="3" w:tplc="04090001" w:tentative="1">
+      <w:start w:val="1"/>
+      <w:numFmt w:val="bullet"/>
+      <w:lvlText w:val=""/>
+      <w:lvlJc w:val="left"/>
+      <w:pPr>
+        <w:ind w:left="2880" w:hanging="360"/>
+      </w:pPr>
+      <w:rPr>
+        <w:rFonts w:ascii="Symbol" w:hAnsi="Symbol" w:hint="default"/>
+      </w:rPr>
+    </w:lvl>
+    <w:lvl w:ilvl="4" w:tplc="04090003" w:tentative="1">
+      <w:start w:val="1"/>
+      <w:numFmt w:val="bullet"/>
+      <w:lvlText w:val="o"/>
+      <w:lvlJc w:val="left"/>
+      <w:pPr>
+        <w:ind w:left="3600" w:hanging="360"/>
+      </w:pPr>
+      <w:rPr>
+        <w:rFonts w:ascii="Courier New" w:hAnsi="Courier New" w:cs="Courier New" w:hint="default"/>
+      </w:rPr>
+    </w:lvl>
+    <w:lvl w:ilvl="5" w:tplc="04090005" w:tentative="1">
+      <w:start w:val="1"/>
+      <w:numFmt w:val="bullet"/>
+      <w:lvlText w:val=""/>
+      <w:lvlJc w:val="left"/>
+      <w:pPr>
+        <w:ind w:left="4320" w:hanging="360"/>
+      </w:pPr>
+      <w:rPr>
+        <w:rFonts w:ascii="Wingdings" w:hAnsi="Wingdings" w:hint="default"/>
+      </w:rPr>
+    </w:lvl>
+    <w:lvl w:ilvl="6" w:tplc="04090001" w:tentative="1">
+      <w:start w:val="1"/>
+      <w:numFmt w:val="bullet"/>
+      <w:lvlText w:val=""/>
+      <w:lvlJc w:val="left"/>
+      <w:pPr>
+        <w:ind w:left="5040" w:hanging="360"/>
+      </w:pPr>
+      <w:rPr>
+        <w:rFonts w:ascii="Symbol" w:hAnsi="Symbol" w:hint="default"/>
+      </w:rPr>
+    </w:lvl>
+    <w:lvl w:ilvl="7" w:tplc="04090003" w:tentative="1">
+      <w:start w:val="1"/>
+      <w:numFmt w:val="bullet"/>
+      <w:lvlText w:val="o"/>
+      <w:lvlJc w:val="left"/>
+      <w:pPr>
+        <w:ind w:left="5760" w:hanging="360"/>
+      </w:pPr>
+      <w:rPr>
+        <w:rFonts w:ascii="Courier New" w:hAnsi="Courier New" w:cs="Courier New" w:hint="default"/>
+      </w:rPr>
+    </w:lvl>
+    <w:lvl w:ilvl="8" w:tplc="04090005" w:tentative="1">
+      <w:start w:val="1"/>
+      <w:numFmt w:val="bullet"/>
+      <w:lvlText w:val=""/>
+      <w:lvlJc w:val="left"/>
+      <w:pPr>
+        <w:ind w:left="6480" w:hanging="360"/>
+      </w:pPr>
+      <w:rPr>
+        <w:rFonts w:ascii="Wingdings" w:hAnsi="Wingdings" w:hint="default"/>
+      </w:rPr>
+    </w:lvl>
+  </w:abstractNum>
+  <w:abstractNum w:abstractNumId="1" w15:restartNumberingAfterBreak="0">
     <w:nsid w:val="6F82192C"/>
     <w:multiLevelType w:val="hybridMultilevel"/>
     <w:tmpl w:val="A0B6EDF2"/>
@@ -812,6 +976,9 @@
     </w:lvl>
   </w:abstractNum>
   <w:num w:numId="1" w16cid:durableId="519662127">
+    <w:abstractNumId w:val="1"/>
+  </w:num>
+  <w:num w:numId="2" w16cid:durableId="858006859">
     <w:abstractNumId w:val="0"/>
   </w:num>
 </w:numbering>

</xml_diff>

<commit_message>
testing changes in apps.py file
</commit_message>
<xml_diff>
--- a/Deployment document.docx
+++ b/Deployment document.docx
@@ -3,70 +3,7 @@
 <w:document xmlns:wpc="http://schemas.microsoft.com/office/word/2010/wordprocessingCanvas" xmlns:cx="http://schemas.microsoft.com/office/drawing/2014/chartex" xmlns:cx1="http://schemas.microsoft.com/office/drawing/2015/9/8/chartex" xmlns:cx2="http://schemas.microsoft.com/office/drawing/2015/10/21/chartex" xmlns:cx3="http://schemas.microsoft.com/office/drawing/2016/5/9/chartex" xmlns:cx4="http://schemas.microsoft.com/office/drawing/2016/5/10/chartex" xmlns:cx5="http://schemas.microsoft.com/office/drawing/2016/5/11/chartex" xmlns:cx6="http://schemas.microsoft.com/office/drawing/2016/5/12/chartex" xmlns:cx7="http://schemas.microsoft.com/office/drawing/2016/5/13/chartex" xmlns:cx8="http://schemas.microsoft.com/office/drawing/2016/5/14/chartex" xmlns:mc="http://schemas.openxmlformats.org/markup-compatibility/2006" xmlns:aink="http://schemas.microsoft.com/office/drawing/2016/ink" xmlns:am3d="http://schemas.microsoft.com/office/drawing/2017/model3d" xmlns:o="urn:schemas-microsoft-com:office:office" xmlns:oel="http://schemas.microsoft.com/office/2019/extlst" xmlns:r="http://schemas.openxmlformats.org/officeDocument/2006/relationships" xmlns:m="http://schemas.openxmlformats.org/officeDocument/2006/math" xmlns:v="urn:schemas-microsoft-com:vml" xmlns:wp14="http://schemas.microsoft.com/office/word/2010/wordprocessingDrawing" xmlns:wp="http://schemas.openxmlformats.org/drawingml/2006/wordprocessingDrawing" xmlns:w10="urn:schemas-microsoft-com:office:word" xmlns:w="http://schemas.openxmlformats.org/wordprocessingml/2006/main" xmlns:w14="http://schemas.microsoft.com/office/word/2010/wordml" xmlns:w15="http://schemas.microsoft.com/office/word/2012/wordml" xmlns:w16cex="http://schemas.microsoft.com/office/word/2018/wordml/cex" xmlns:w16cid="http://schemas.microsoft.com/office/word/2016/wordml/cid" xmlns:w16="http://schemas.microsoft.com/office/word/2018/wordml" xmlns:w16du="http://schemas.microsoft.com/office/word/2023/wordml/word16du" xmlns:w16sdtdh="http://schemas.microsoft.com/office/word/2020/wordml/sdtdatahash" xmlns:w16se="http://schemas.microsoft.com/office/word/2015/wordml/symex" xmlns:wpg="http://schemas.microsoft.com/office/word/2010/wordprocessingGroup" xmlns:wpi="http://schemas.microsoft.com/office/word/2010/wordprocessingInk" xmlns:wne="http://schemas.microsoft.com/office/word/2006/wordml" xmlns:wps="http://schemas.microsoft.com/office/word/2010/wordprocessingShape" mc:Ignorable="w14 w15 w16se w16cid w16 w16cex w16sdtdh w16du wp14">
   <w:body>
     <w:p>
-      <w:r>
-        <w:t xml:space="preserve">Process to perfrom </w:t>
-      </w:r>
-      <w:r>
-        <w:t>deployment</w:t>
-      </w:r>
-      <w:r>
-        <w:t xml:space="preserve"> in azure</w:t>
-      </w:r>
-      <w:r>
-        <w:t xml:space="preserve"> for the Django project.</w:t>
-      </w:r>
-    </w:p>
-    <w:p>
-      <w:r>
-        <w:t xml:space="preserve">Step 1: Created a resource group for the deployment process. </w:t>
-      </w:r>
-    </w:p>
-    <w:p>
-      <w:r>
-        <w:t xml:space="preserve">Step 2: </w:t>
-      </w:r>
-      <w:r>
-        <w:t xml:space="preserve">Selected </w:t>
-      </w:r>
-      <w:r>
-        <w:t xml:space="preserve">Azur </w:t>
-      </w:r>
-      <w:r>
-        <w:t>Services</w:t>
-      </w:r>
-    </w:p>
-    <w:p>
-      <w:pPr>
-        <w:spacing w:after="0" w:line="240" w:lineRule="auto"/>
-        <w:rPr>
-          <w:rFonts w:ascii="Times New Roman" w:eastAsia="Times New Roman" w:hAnsi="Times New Roman" w:cs="Times New Roman"/>
-          <w:kern w:val="0"/>
-          <w:sz w:val="24"/>
-          <w:szCs w:val="24"/>
-          <w14:ligatures w14:val="none"/>
-        </w:rPr>
-      </w:pPr>
-      <w:r>
-        <w:rPr>
-          <w:rFonts w:ascii="Times New Roman" w:eastAsia="Times New Roman" w:hAnsi="Symbol" w:cs="Times New Roman"/>
-          <w:kern w:val="0"/>
-          <w:sz w:val="24"/>
-          <w:szCs w:val="24"/>
-          <w14:ligatures w14:val="none"/>
-        </w:rPr>
-        <w:t></w:t>
-      </w:r>
-      <w:r>
-        <w:rPr>
-          <w:rFonts w:ascii="Times New Roman" w:eastAsia="Times New Roman" w:hAnsi="Times New Roman" w:cs="Times New Roman"/>
-          <w:kern w:val="0"/>
-          <w:sz w:val="24"/>
-          <w:szCs w:val="24"/>
-          <w14:ligatures w14:val="none"/>
-        </w:rPr>
-        <w:t xml:space="preserve">  </w:t>
-      </w:r>
-      <w:r>
+      <w:pPr>
         <w:rPr>
           <w:rFonts w:ascii="Times New Roman" w:eastAsia="Times New Roman" w:hAnsi="Times New Roman" w:cs="Times New Roman"/>
           <w:b/>
@@ -76,50 +13,7 @@
           <w:szCs w:val="24"/>
           <w14:ligatures w14:val="none"/>
         </w:rPr>
-        <w:t>Azure Portal</w:t>
-      </w:r>
-      <w:r>
-        <w:rPr>
-          <w:rFonts w:ascii="Times New Roman" w:eastAsia="Times New Roman" w:hAnsi="Times New Roman" w:cs="Times New Roman"/>
-          <w:kern w:val="0"/>
-          <w:sz w:val="24"/>
-          <w:szCs w:val="24"/>
-          <w14:ligatures w14:val="none"/>
-        </w:rPr>
-        <w:t>: For managing your Azure resources.</w:t>
-      </w:r>
-    </w:p>
-    <w:p>
-      <w:pPr>
-        <w:spacing w:after="0" w:line="240" w:lineRule="auto"/>
-        <w:rPr>
-          <w:rFonts w:ascii="Times New Roman" w:eastAsia="Times New Roman" w:hAnsi="Times New Roman" w:cs="Times New Roman"/>
-          <w:kern w:val="0"/>
-          <w:sz w:val="24"/>
-          <w:szCs w:val="24"/>
-          <w14:ligatures w14:val="none"/>
-        </w:rPr>
-      </w:pPr>
-      <w:r>
-        <w:rPr>
-          <w:rFonts w:ascii="Times New Roman" w:eastAsia="Times New Roman" w:hAnsi="Symbol" w:cs="Times New Roman"/>
-          <w:kern w:val="0"/>
-          <w:sz w:val="24"/>
-          <w:szCs w:val="24"/>
-          <w14:ligatures w14:val="none"/>
-        </w:rPr>
-        <w:t></w:t>
-      </w:r>
-      <w:r>
-        <w:rPr>
-          <w:rFonts w:ascii="Times New Roman" w:eastAsia="Times New Roman" w:hAnsi="Times New Roman" w:cs="Times New Roman"/>
-          <w:kern w:val="0"/>
-          <w:sz w:val="24"/>
-          <w:szCs w:val="24"/>
-          <w14:ligatures w14:val="none"/>
-        </w:rPr>
-        <w:t xml:space="preserve">  </w:t>
-      </w:r>
+      </w:pPr>
       <w:r>
         <w:rPr>
           <w:rFonts w:ascii="Times New Roman" w:eastAsia="Times New Roman" w:hAnsi="Times New Roman" w:cs="Times New Roman"/>
@@ -130,49 +24,7 @@
           <w:szCs w:val="24"/>
           <w14:ligatures w14:val="none"/>
         </w:rPr>
-        <w:t>Azure CLI</w:t>
-      </w:r>
-      <w:r>
-        <w:rPr>
-          <w:rFonts w:ascii="Times New Roman" w:eastAsia="Times New Roman" w:hAnsi="Times New Roman" w:cs="Times New Roman"/>
-          <w:kern w:val="0"/>
-          <w:sz w:val="24"/>
-          <w:szCs w:val="24"/>
-          <w14:ligatures w14:val="none"/>
-        </w:rPr>
-        <w:t>: For command-line management of Azure resources.</w:t>
-      </w:r>
-    </w:p>
-    <w:p>
-      <w:pPr>
-        <w:spacing w:after="0" w:line="240" w:lineRule="auto"/>
-        <w:rPr>
-          <w:rFonts w:ascii="Times New Roman" w:eastAsia="Times New Roman" w:hAnsi="Times New Roman" w:cs="Times New Roman"/>
-          <w:kern w:val="0"/>
-          <w:sz w:val="24"/>
-          <w:szCs w:val="24"/>
-          <w14:ligatures w14:val="none"/>
-        </w:rPr>
-      </w:pPr>
-      <w:r>
-        <w:rPr>
-          <w:rFonts w:ascii="Times New Roman" w:eastAsia="Times New Roman" w:hAnsi="Symbol" w:cs="Times New Roman"/>
-          <w:kern w:val="0"/>
-          <w:sz w:val="24"/>
-          <w:szCs w:val="24"/>
-          <w14:ligatures w14:val="none"/>
-        </w:rPr>
-        <w:t></w:t>
-      </w:r>
-      <w:r>
-        <w:rPr>
-          <w:rFonts w:ascii="Times New Roman" w:eastAsia="Times New Roman" w:hAnsi="Times New Roman" w:cs="Times New Roman"/>
-          <w:kern w:val="0"/>
-          <w:sz w:val="24"/>
-          <w:szCs w:val="24"/>
-          <w14:ligatures w14:val="none"/>
-        </w:rPr>
-        <w:t xml:space="preserve">  </w:t>
+        <w:t xml:space="preserve">Process to perfrom </w:t>
       </w:r>
       <w:r>
         <w:rPr>
@@ -184,49 +36,7 @@
           <w:szCs w:val="24"/>
           <w14:ligatures w14:val="none"/>
         </w:rPr>
-        <w:t>PostgreSQL</w:t>
-      </w:r>
-      <w:r>
-        <w:rPr>
-          <w:rFonts w:ascii="Times New Roman" w:eastAsia="Times New Roman" w:hAnsi="Times New Roman" w:cs="Times New Roman"/>
-          <w:kern w:val="0"/>
-          <w:sz w:val="24"/>
-          <w:szCs w:val="24"/>
-          <w14:ligatures w14:val="none"/>
-        </w:rPr>
-        <w:t>: Recommended database for Django projects.</w:t>
-      </w:r>
-    </w:p>
-    <w:p>
-      <w:pPr>
-        <w:spacing w:after="0" w:line="240" w:lineRule="auto"/>
-        <w:rPr>
-          <w:rFonts w:ascii="Times New Roman" w:eastAsia="Times New Roman" w:hAnsi="Times New Roman" w:cs="Times New Roman"/>
-          <w:kern w:val="0"/>
-          <w:sz w:val="24"/>
-          <w:szCs w:val="24"/>
-          <w14:ligatures w14:val="none"/>
-        </w:rPr>
-      </w:pPr>
-      <w:r>
-        <w:rPr>
-          <w:rFonts w:ascii="Times New Roman" w:eastAsia="Times New Roman" w:hAnsi="Symbol" w:cs="Times New Roman"/>
-          <w:kern w:val="0"/>
-          <w:sz w:val="24"/>
-          <w:szCs w:val="24"/>
-          <w14:ligatures w14:val="none"/>
-        </w:rPr>
-        <w:t></w:t>
-      </w:r>
-      <w:r>
-        <w:rPr>
-          <w:rFonts w:ascii="Times New Roman" w:eastAsia="Times New Roman" w:hAnsi="Times New Roman" w:cs="Times New Roman"/>
-          <w:kern w:val="0"/>
-          <w:sz w:val="24"/>
-          <w:szCs w:val="24"/>
-          <w14:ligatures w14:val="none"/>
-        </w:rPr>
-        <w:t xml:space="preserve">  </w:t>
+        <w:t>deployment</w:t>
       </w:r>
       <w:r>
         <w:rPr>
@@ -238,49 +48,7 @@
           <w:szCs w:val="24"/>
           <w14:ligatures w14:val="none"/>
         </w:rPr>
-        <w:t>Azure Storage</w:t>
-      </w:r>
-      <w:r>
-        <w:rPr>
-          <w:rFonts w:ascii="Times New Roman" w:eastAsia="Times New Roman" w:hAnsi="Times New Roman" w:cs="Times New Roman"/>
-          <w:kern w:val="0"/>
-          <w:sz w:val="24"/>
-          <w:szCs w:val="24"/>
-          <w14:ligatures w14:val="none"/>
-        </w:rPr>
-        <w:t>: For handling static and media files.</w:t>
-      </w:r>
-    </w:p>
-    <w:p>
-      <w:pPr>
-        <w:spacing w:after="0" w:line="240" w:lineRule="auto"/>
-        <w:rPr>
-          <w:rFonts w:ascii="Times New Roman" w:eastAsia="Times New Roman" w:hAnsi="Times New Roman" w:cs="Times New Roman"/>
-          <w:kern w:val="0"/>
-          <w:sz w:val="24"/>
-          <w:szCs w:val="24"/>
-          <w14:ligatures w14:val="none"/>
-        </w:rPr>
-      </w:pPr>
-      <w:r>
-        <w:rPr>
-          <w:rFonts w:ascii="Times New Roman" w:eastAsia="Times New Roman" w:hAnsi="Symbol" w:cs="Times New Roman"/>
-          <w:kern w:val="0"/>
-          <w:sz w:val="24"/>
-          <w:szCs w:val="24"/>
-          <w14:ligatures w14:val="none"/>
-        </w:rPr>
-        <w:t></w:t>
-      </w:r>
-      <w:r>
-        <w:rPr>
-          <w:rFonts w:ascii="Times New Roman" w:eastAsia="Times New Roman" w:hAnsi="Times New Roman" w:cs="Times New Roman"/>
-          <w:kern w:val="0"/>
-          <w:sz w:val="24"/>
-          <w:szCs w:val="24"/>
-          <w14:ligatures w14:val="none"/>
-        </w:rPr>
-        <w:t xml:space="preserve">  </w:t>
+        <w:t xml:space="preserve"> in azure</w:t>
       </w:r>
       <w:r>
         <w:rPr>
@@ -292,9 +60,11 @@
           <w:szCs w:val="24"/>
           <w14:ligatures w14:val="none"/>
         </w:rPr>
-        <w:t>GitHub Actions</w:t>
-      </w:r>
-      <w:r>
+        <w:t xml:space="preserve"> for the Django project.</w:t>
+      </w:r>
+    </w:p>
+    <w:p>
+      <w:pPr>
         <w:rPr>
           <w:rFonts w:ascii="Times New Roman" w:eastAsia="Times New Roman" w:hAnsi="Times New Roman" w:cs="Times New Roman"/>
           <w:kern w:val="0"/>
@@ -302,9 +72,41 @@
           <w:szCs w:val="24"/>
           <w14:ligatures w14:val="none"/>
         </w:rPr>
-        <w:t xml:space="preserve"> or </w:t>
-      </w:r>
-      <w:r>
+      </w:pPr>
+      <w:r>
+        <w:rPr>
+          <w:rFonts w:ascii="Times New Roman" w:eastAsia="Times New Roman" w:hAnsi="Times New Roman" w:cs="Times New Roman"/>
+          <w:kern w:val="0"/>
+          <w:sz w:val="24"/>
+          <w:szCs w:val="24"/>
+          <w14:ligatures w14:val="none"/>
+        </w:rPr>
+        <w:t xml:space="preserve">Note: </w:t>
+      </w:r>
+      <w:r>
+        <w:rPr>
+          <w:rFonts w:ascii="Times New Roman" w:eastAsia="Times New Roman" w:hAnsi="Times New Roman" w:cs="Times New Roman"/>
+          <w:kern w:val="0"/>
+          <w:sz w:val="24"/>
+          <w:szCs w:val="24"/>
+          <w14:ligatures w14:val="none"/>
+        </w:rPr>
+        <w:t>I am planning to use PostgreSQL as my database as currently in my local I have sqlit3 as my DB.</w:t>
+      </w:r>
+    </w:p>
+    <w:p>
+      <w:pPr>
+        <w:rPr>
+          <w:rFonts w:ascii="Times New Roman" w:eastAsia="Times New Roman" w:hAnsi="Times New Roman" w:cs="Times New Roman"/>
+          <w:kern w:val="0"/>
+          <w:sz w:val="24"/>
+          <w:szCs w:val="24"/>
+          <w14:ligatures w14:val="none"/>
+        </w:rPr>
+      </w:pPr>
+    </w:p>
+    <w:p>
+      <w:pPr>
         <w:rPr>
           <w:rFonts w:ascii="Times New Roman" w:eastAsia="Times New Roman" w:hAnsi="Times New Roman" w:cs="Times New Roman"/>
           <w:b/>
@@ -314,49 +116,7 @@
           <w:szCs w:val="24"/>
           <w14:ligatures w14:val="none"/>
         </w:rPr>
-        <w:t>Azure DevOps</w:t>
-      </w:r>
-      <w:r>
-        <w:rPr>
-          <w:rFonts w:ascii="Times New Roman" w:eastAsia="Times New Roman" w:hAnsi="Times New Roman" w:cs="Times New Roman"/>
-          <w:kern w:val="0"/>
-          <w:sz w:val="24"/>
-          <w:szCs w:val="24"/>
-          <w14:ligatures w14:val="none"/>
-        </w:rPr>
-        <w:t>: For CI/CD pipelines.</w:t>
-      </w:r>
-    </w:p>
-    <w:p>
-      <w:pPr>
-        <w:rPr>
-          <w:rFonts w:ascii="Times New Roman" w:eastAsia="Times New Roman" w:hAnsi="Times New Roman" w:cs="Times New Roman"/>
-          <w:kern w:val="0"/>
-          <w:sz w:val="24"/>
-          <w:szCs w:val="24"/>
-          <w14:ligatures w14:val="none"/>
-        </w:rPr>
-      </w:pPr>
-      <w:r>
-        <w:rPr>
-          <w:rFonts w:ascii="Times New Roman" w:eastAsia="Times New Roman" w:hAnsi="Symbol" w:cs="Times New Roman"/>
-          <w:kern w:val="0"/>
-          <w:sz w:val="24"/>
-          <w:szCs w:val="24"/>
-          <w14:ligatures w14:val="none"/>
-        </w:rPr>
-        <w:t></w:t>
-      </w:r>
-      <w:r>
-        <w:rPr>
-          <w:rFonts w:ascii="Times New Roman" w:eastAsia="Times New Roman" w:hAnsi="Times New Roman" w:cs="Times New Roman"/>
-          <w:kern w:val="0"/>
-          <w:sz w:val="24"/>
-          <w:szCs w:val="24"/>
-          <w14:ligatures w14:val="none"/>
-        </w:rPr>
-        <w:t xml:space="preserve">  </w:t>
-      </w:r>
+      </w:pPr>
       <w:r>
         <w:rPr>
           <w:rFonts w:ascii="Times New Roman" w:eastAsia="Times New Roman" w:hAnsi="Times New Roman" w:cs="Times New Roman"/>
@@ -367,9 +127,35 @@
           <w:szCs w:val="24"/>
           <w14:ligatures w14:val="none"/>
         </w:rPr>
-        <w:t>Docker</w:t>
-      </w:r>
-      <w:r>
+        <w:t xml:space="preserve">Step 1: </w:t>
+      </w:r>
+      <w:r>
+        <w:rPr>
+          <w:rFonts w:ascii="Times New Roman" w:eastAsia="Times New Roman" w:hAnsi="Times New Roman" w:cs="Times New Roman"/>
+          <w:b/>
+          <w:bCs/>
+          <w:kern w:val="0"/>
+          <w:sz w:val="24"/>
+          <w:szCs w:val="24"/>
+          <w14:ligatures w14:val="none"/>
+        </w:rPr>
+        <w:t>Changing</w:t>
+      </w:r>
+      <w:r>
+        <w:rPr>
+          <w:rFonts w:ascii="Times New Roman" w:eastAsia="Times New Roman" w:hAnsi="Times New Roman" w:cs="Times New Roman"/>
+          <w:b/>
+          <w:bCs/>
+          <w:kern w:val="0"/>
+          <w:sz w:val="24"/>
+          <w:szCs w:val="24"/>
+          <w14:ligatures w14:val="none"/>
+        </w:rPr>
+        <w:t xml:space="preserve"> the Django files, for deployment.</w:t>
+      </w:r>
+    </w:p>
+    <w:p>
+      <w:pPr>
         <w:rPr>
           <w:rFonts w:ascii="Times New Roman" w:eastAsia="Times New Roman" w:hAnsi="Times New Roman" w:cs="Times New Roman"/>
           <w:kern w:val="0"/>
@@ -377,11 +163,8 @@
           <w:szCs w:val="24"/>
           <w14:ligatures w14:val="none"/>
         </w:rPr>
-        <w:t xml:space="preserve"> (optional): For containerizing your application</w:t>
-      </w:r>
-    </w:p>
-    <w:p>
-      <w:pPr>
+      </w:pPr>
+      <w:r>
         <w:rPr>
           <w:rFonts w:ascii="Times New Roman" w:eastAsia="Times New Roman" w:hAnsi="Times New Roman" w:cs="Times New Roman"/>
           <w:kern w:val="0"/>
@@ -389,10 +172,9 @@
           <w:szCs w:val="24"/>
           <w14:ligatures w14:val="none"/>
         </w:rPr>
-      </w:pPr>
-    </w:p>
-    <w:p>
-      <w:pPr>
+        <w:t>Created a Deployment.py file for handling of the configuration and it extends settings.py file</w:t>
+      </w:r>
+      <w:r>
         <w:rPr>
           <w:rFonts w:ascii="Times New Roman" w:eastAsia="Times New Roman" w:hAnsi="Times New Roman" w:cs="Times New Roman"/>
           <w:kern w:val="0"/>
@@ -400,8 +182,11 @@
           <w:szCs w:val="24"/>
           <w14:ligatures w14:val="none"/>
         </w:rPr>
-      </w:pPr>
-      <w:r>
+        <w:t xml:space="preserve"> , later used pytest.ini</w:t>
+      </w:r>
+    </w:p>
+    <w:p>
+      <w:pPr>
         <w:rPr>
           <w:rFonts w:ascii="Times New Roman" w:eastAsia="Times New Roman" w:hAnsi="Times New Roman" w:cs="Times New Roman"/>
           <w:kern w:val="0"/>
@@ -409,11 +194,8 @@
           <w:szCs w:val="24"/>
           <w14:ligatures w14:val="none"/>
         </w:rPr>
-        <w:t>I am planning to use PostgreSQL as my database as currently in my local I have sqlit3 as my DB.</w:t>
-      </w:r>
-    </w:p>
-    <w:p>
-      <w:pPr>
+      </w:pPr>
+      <w:r>
         <w:rPr>
           <w:rFonts w:ascii="Times New Roman" w:eastAsia="Times New Roman" w:hAnsi="Times New Roman" w:cs="Times New Roman"/>
           <w:kern w:val="0"/>
@@ -421,7 +203,8 @@
           <w:szCs w:val="24"/>
           <w14:ligatures w14:val="none"/>
         </w:rPr>
-      </w:pPr>
+        <w:t>Also, created .production file to create enable build during deployment.</w:t>
+      </w:r>
     </w:p>
     <w:p>
       <w:pPr>
@@ -441,9 +224,11 @@
           <w:szCs w:val="24"/>
           <w14:ligatures w14:val="none"/>
         </w:rPr>
-        <w:t xml:space="preserve">Step 1: </w:t>
-      </w:r>
-      <w:r>
+        <w:t>Added git ignore file, to make sure those files are not check-in.</w:t>
+      </w:r>
+    </w:p>
+    <w:p>
+      <w:pPr>
         <w:rPr>
           <w:rFonts w:ascii="Times New Roman" w:eastAsia="Times New Roman" w:hAnsi="Times New Roman" w:cs="Times New Roman"/>
           <w:kern w:val="0"/>
@@ -451,108 +236,27 @@
           <w:szCs w:val="24"/>
           <w14:ligatures w14:val="none"/>
         </w:rPr>
-        <w:t>Changing</w:t>
-      </w:r>
-      <w:r>
-        <w:rPr>
-          <w:rFonts w:ascii="Times New Roman" w:eastAsia="Times New Roman" w:hAnsi="Times New Roman" w:cs="Times New Roman"/>
-          <w:kern w:val="0"/>
-          <w:sz w:val="24"/>
-          <w:szCs w:val="24"/>
-          <w14:ligatures w14:val="none"/>
-        </w:rPr>
-        <w:t xml:space="preserve"> the Django files, for deployment.</w:t>
-      </w:r>
-    </w:p>
-    <w:p>
-      <w:pPr>
-        <w:rPr>
-          <w:rFonts w:ascii="Times New Roman" w:eastAsia="Times New Roman" w:hAnsi="Times New Roman" w:cs="Times New Roman"/>
-          <w:kern w:val="0"/>
-          <w:sz w:val="24"/>
-          <w:szCs w:val="24"/>
-          <w14:ligatures w14:val="none"/>
-        </w:rPr>
-      </w:pPr>
-      <w:r>
-        <w:rPr>
-          <w:rFonts w:ascii="Times New Roman" w:eastAsia="Times New Roman" w:hAnsi="Times New Roman" w:cs="Times New Roman"/>
-          <w:kern w:val="0"/>
-          <w:sz w:val="24"/>
-          <w:szCs w:val="24"/>
-          <w14:ligatures w14:val="none"/>
-        </w:rPr>
-        <w:t>Created a Deployment.py file for handling of the configuration and it extends settings.py file</w:t>
-      </w:r>
-      <w:r>
-        <w:rPr>
-          <w:rFonts w:ascii="Times New Roman" w:eastAsia="Times New Roman" w:hAnsi="Times New Roman" w:cs="Times New Roman"/>
-          <w:kern w:val="0"/>
-          <w:sz w:val="24"/>
-          <w:szCs w:val="24"/>
-          <w14:ligatures w14:val="none"/>
-        </w:rPr>
-        <w:t xml:space="preserve"> , later used pytest.ini</w:t>
-      </w:r>
-    </w:p>
-    <w:p>
-      <w:pPr>
-        <w:rPr>
-          <w:rFonts w:ascii="Times New Roman" w:eastAsia="Times New Roman" w:hAnsi="Times New Roman" w:cs="Times New Roman"/>
-          <w:kern w:val="0"/>
-          <w:sz w:val="24"/>
-          <w:szCs w:val="24"/>
-          <w14:ligatures w14:val="none"/>
-        </w:rPr>
-      </w:pPr>
-      <w:r>
-        <w:rPr>
-          <w:rFonts w:ascii="Times New Roman" w:eastAsia="Times New Roman" w:hAnsi="Times New Roman" w:cs="Times New Roman"/>
-          <w:kern w:val="0"/>
-          <w:sz w:val="24"/>
-          <w:szCs w:val="24"/>
-          <w14:ligatures w14:val="none"/>
-        </w:rPr>
-        <w:t>Also, created .production file to create enable build during deployment.</w:t>
-      </w:r>
-    </w:p>
-    <w:p>
-      <w:pPr>
-        <w:rPr>
-          <w:rFonts w:ascii="Times New Roman" w:eastAsia="Times New Roman" w:hAnsi="Times New Roman" w:cs="Times New Roman"/>
-          <w:kern w:val="0"/>
-          <w:sz w:val="24"/>
-          <w:szCs w:val="24"/>
-          <w14:ligatures w14:val="none"/>
-        </w:rPr>
-      </w:pPr>
-      <w:r>
-        <w:rPr>
-          <w:rFonts w:ascii="Times New Roman" w:eastAsia="Times New Roman" w:hAnsi="Times New Roman" w:cs="Times New Roman"/>
-          <w:kern w:val="0"/>
-          <w:sz w:val="24"/>
-          <w:szCs w:val="24"/>
-          <w14:ligatures w14:val="none"/>
-        </w:rPr>
-        <w:t>Added git ignore file, to make sure those files are not check-in.</w:t>
-      </w:r>
-    </w:p>
-    <w:p>
-      <w:pPr>
-        <w:rPr>
-          <w:rFonts w:ascii="Times New Roman" w:eastAsia="Times New Roman" w:hAnsi="Times New Roman" w:cs="Times New Roman"/>
-          <w:kern w:val="0"/>
-          <w:sz w:val="24"/>
-          <w:szCs w:val="24"/>
-          <w14:ligatures w14:val="none"/>
-        </w:rPr>
-      </w:pPr>
-    </w:p>
-    <w:p>
-      <w:r>
+      </w:pPr>
+    </w:p>
+    <w:p>
+      <w:pPr>
+        <w:rPr>
+          <w:b/>
+          <w:bCs/>
+        </w:rPr>
+      </w:pPr>
+      <w:r>
+        <w:rPr>
+          <w:b/>
+          <w:bCs/>
+        </w:rPr>
         <w:t xml:space="preserve">Step 2: </w:t>
       </w:r>
       <w:r>
+        <w:rPr>
+          <w:b/>
+          <w:bCs/>
+        </w:rPr>
         <w:t>Push the code to the GitHub with Git account</w:t>
       </w:r>
     </w:p>
@@ -757,8 +461,124 @@
     <w:p>
       <w:pPr>
         <w:pStyle w:val="ListParagraph"/>
-      </w:pPr>
-    </w:p>
+        <w:numPr>
+          <w:ilvl w:val="0"/>
+          <w:numId w:val="2"/>
+        </w:numPr>
+      </w:pPr>
+      <w:r>
+        <w:t>Git push</w:t>
+      </w:r>
+    </w:p>
+    <w:p>
+      <w:pPr>
+        <w:rPr>
+          <w:b/>
+          <w:bCs/>
+        </w:rPr>
+      </w:pPr>
+      <w:r>
+        <w:rPr>
+          <w:b/>
+          <w:bCs/>
+        </w:rPr>
+        <w:lastRenderedPageBreak/>
+        <w:t>3.</w:t>
+      </w:r>
+      <w:r>
+        <w:rPr>
+          <w:b/>
+          <w:bCs/>
+        </w:rPr>
+        <w:t xml:space="preserve"> </w:t>
+      </w:r>
+      <w:r>
+        <w:rPr>
+          <w:b/>
+          <w:bCs/>
+        </w:rPr>
+        <w:t>Create Microsoft</w:t>
+      </w:r>
+      <w:r>
+        <w:rPr>
+          <w:b/>
+          <w:bCs/>
+        </w:rPr>
+        <w:t xml:space="preserve"> Azure Resources</w:t>
+      </w:r>
+    </w:p>
+    <w:p>
+      <w:r>
+        <w:t>Create resource group</w:t>
+      </w:r>
+    </w:p>
+    <w:p>
+      <w:r>
+        <w:t>Use Azure App Services to create a database and server</w:t>
+      </w:r>
+    </w:p>
+    <w:p>
+      <w:r>
+        <w:t>explaining the resources and how can we make use of them efficiently</w:t>
+      </w:r>
+    </w:p>
+    <w:p>
+      <w:r>
+        <w:t>Adding environment variable</w:t>
+      </w:r>
+      <w:r>
+        <w:t xml:space="preserve">. </w:t>
+      </w:r>
+    </w:p>
+    <w:p/>
+    <w:p>
+      <w:r>
+        <w:t>Now, first created a resource group</w:t>
+      </w:r>
+    </w:p>
+    <w:p>
+      <w:r>
+        <w:t xml:space="preserve">Then created </w:t>
+      </w:r>
+      <w:proofErr w:type="gramStart"/>
+      <w:r>
+        <w:t>a</w:t>
+      </w:r>
+      <w:proofErr w:type="gramEnd"/>
+      <w:r>
+        <w:t xml:space="preserve"> Azure App service -&gt; Web App + Database</w:t>
+      </w:r>
+    </w:p>
+    <w:p>
+      <w:pPr>
+        <w:jc w:val="center"/>
+        <w:rPr>
+          <w:b/>
+          <w:bCs/>
+        </w:rPr>
+      </w:pPr>
+      <w:r>
+        <w:rPr>
+          <w:b/>
+          <w:bCs/>
+        </w:rPr>
+        <w:t xml:space="preserve">Note: Using </w:t>
+      </w:r>
+      <w:r>
+        <w:rPr>
+          <w:b/>
+          <w:bCs/>
+        </w:rPr>
+        <w:t>Azure Cache for Redis</w:t>
+      </w:r>
+    </w:p>
+    <w:p>
+      <w:r>
+        <w:t>Will have list of recourse associated as shown below:</w:t>
+      </w:r>
+    </w:p>
+    <w:p/>
+    <w:p/>
     <w:p/>
     <w:p/>
     <w:sectPr>
@@ -1587,7 +1407,6 @@
   <w:style w:type="character" w:default="1" w:styleId="DefaultParagraphFont">
     <w:name w:val="Default Paragraph Font"/>
     <w:uiPriority w:val="1"/>
-    <w:semiHidden/>
     <w:unhideWhenUsed/>
   </w:style>
   <w:style w:type="table" w:default="1" w:styleId="TableNormal">

</xml_diff>

<commit_message>
added collectstatic to yaml file
</commit_message>
<xml_diff>
--- a/Deployment document.docx
+++ b/Deployment document.docx
@@ -562,14 +562,7 @@
           <w:b/>
           <w:bCs/>
         </w:rPr>
-        <w:t xml:space="preserve">Note: Using </w:t>
-      </w:r>
-      <w:r>
-        <w:rPr>
-          <w:b/>
-          <w:bCs/>
-        </w:rPr>
-        <w:t>Azure Cache for Redis</w:t>
+        <w:t>Note: Using Azure Cache for Redis</w:t>
       </w:r>
     </w:p>
     <w:p>
@@ -580,6 +573,65 @@
     <w:p/>
     <w:p/>
     <w:p/>
+    <w:p/>
+    <w:p/>
+    <w:p/>
+    <w:p>
+      <w:r>
+        <w:t xml:space="preserve">Step 4 </w:t>
+      </w:r>
+      <w:r>
+        <w:t>Deploying Django code on the Azure Portal</w:t>
+      </w:r>
+    </w:p>
+    <w:p>
+      <w:pPr>
+        <w:pStyle w:val="ListParagraph"/>
+        <w:numPr>
+          <w:ilvl w:val="0"/>
+          <w:numId w:val="3"/>
+        </w:numPr>
+      </w:pPr>
+      <w:r>
+        <w:t>Connect our code to the Azure Portal</w:t>
+      </w:r>
+    </w:p>
+    <w:p>
+      <w:pPr>
+        <w:pStyle w:val="ListParagraph"/>
+        <w:numPr>
+          <w:ilvl w:val="0"/>
+          <w:numId w:val="3"/>
+        </w:numPr>
+      </w:pPr>
+      <w:r>
+        <w:t>Check the status of our deployment in GitHub actions</w:t>
+      </w:r>
+    </w:p>
+    <w:p>
+      <w:pPr>
+        <w:pStyle w:val="ListParagraph"/>
+        <w:numPr>
+          <w:ilvl w:val="0"/>
+          <w:numId w:val="3"/>
+        </w:numPr>
+      </w:pPr>
+      <w:r>
+        <w:t>Migrate our database in the Azure portal</w:t>
+      </w:r>
+    </w:p>
+    <w:p>
+      <w:pPr>
+        <w:pStyle w:val="ListParagraph"/>
+        <w:numPr>
+          <w:ilvl w:val="0"/>
+          <w:numId w:val="3"/>
+        </w:numPr>
+      </w:pPr>
+      <w:r>
+        <w:t>Test the application</w:t>
+      </w:r>
+    </w:p>
     <w:p/>
     <w:sectPr>
       <w:pgSz w:w="12240" w:h="15840"/>
@@ -594,6 +646,95 @@
 <file path=word/numbering.xml><?xml version="1.0" encoding="utf-8"?>
 <w:numbering xmlns:wpc="http://schemas.microsoft.com/office/word/2010/wordprocessingCanvas" xmlns:cx="http://schemas.microsoft.com/office/drawing/2014/chartex" xmlns:cx1="http://schemas.microsoft.com/office/drawing/2015/9/8/chartex" xmlns:cx2="http://schemas.microsoft.com/office/drawing/2015/10/21/chartex" xmlns:cx3="http://schemas.microsoft.com/office/drawing/2016/5/9/chartex" xmlns:cx4="http://schemas.microsoft.com/office/drawing/2016/5/10/chartex" xmlns:cx5="http://schemas.microsoft.com/office/drawing/2016/5/11/chartex" xmlns:cx6="http://schemas.microsoft.com/office/drawing/2016/5/12/chartex" xmlns:cx7="http://schemas.microsoft.com/office/drawing/2016/5/13/chartex" xmlns:cx8="http://schemas.microsoft.com/office/drawing/2016/5/14/chartex" xmlns:mc="http://schemas.openxmlformats.org/markup-compatibility/2006" xmlns:aink="http://schemas.microsoft.com/office/drawing/2016/ink" xmlns:am3d="http://schemas.microsoft.com/office/drawing/2017/model3d" xmlns:o="urn:schemas-microsoft-com:office:office" xmlns:oel="http://schemas.microsoft.com/office/2019/extlst" xmlns:r="http://schemas.openxmlformats.org/officeDocument/2006/relationships" xmlns:m="http://schemas.openxmlformats.org/officeDocument/2006/math" xmlns:v="urn:schemas-microsoft-com:vml" xmlns:wp14="http://schemas.microsoft.com/office/word/2010/wordprocessingDrawing" xmlns:wp="http://schemas.openxmlformats.org/drawingml/2006/wordprocessingDrawing" xmlns:w10="urn:schemas-microsoft-com:office:word" xmlns:w="http://schemas.openxmlformats.org/wordprocessingml/2006/main" xmlns:w14="http://schemas.microsoft.com/office/word/2010/wordml" xmlns:w15="http://schemas.microsoft.com/office/word/2012/wordml" xmlns:w16cex="http://schemas.microsoft.com/office/word/2018/wordml/cex" xmlns:w16cid="http://schemas.microsoft.com/office/word/2016/wordml/cid" xmlns:w16="http://schemas.microsoft.com/office/word/2018/wordml" xmlns:w16du="http://schemas.microsoft.com/office/word/2023/wordml/word16du" xmlns:w16sdtdh="http://schemas.microsoft.com/office/word/2020/wordml/sdtdatahash" xmlns:w16se="http://schemas.microsoft.com/office/word/2015/wordml/symex" xmlns:wpg="http://schemas.microsoft.com/office/word/2010/wordprocessingGroup" xmlns:wpi="http://schemas.microsoft.com/office/word/2010/wordprocessingInk" xmlns:wne="http://schemas.microsoft.com/office/word/2006/wordml" xmlns:wps="http://schemas.microsoft.com/office/word/2010/wordprocessingShape" mc:Ignorable="w14 w15 w16se w16cid w16 w16cex w16sdtdh w16du wp14">
   <w:abstractNum w:abstractNumId="0" w15:restartNumberingAfterBreak="0">
+    <w:nsid w:val="01CF7F13"/>
+    <w:multiLevelType w:val="hybridMultilevel"/>
+    <w:tmpl w:val="13620D72"/>
+    <w:lvl w:ilvl="0" w:tplc="0409000F">
+      <w:start w:val="1"/>
+      <w:numFmt w:val="decimal"/>
+      <w:lvlText w:val="%1."/>
+      <w:lvlJc w:val="left"/>
+      <w:pPr>
+        <w:ind w:left="720" w:hanging="360"/>
+      </w:pPr>
+      <w:rPr>
+        <w:rFonts w:hint="default"/>
+      </w:rPr>
+    </w:lvl>
+    <w:lvl w:ilvl="1" w:tplc="04090019" w:tentative="1">
+      <w:start w:val="1"/>
+      <w:numFmt w:val="lowerLetter"/>
+      <w:lvlText w:val="%2."/>
+      <w:lvlJc w:val="left"/>
+      <w:pPr>
+        <w:ind w:left="1440" w:hanging="360"/>
+      </w:pPr>
+    </w:lvl>
+    <w:lvl w:ilvl="2" w:tplc="0409001B" w:tentative="1">
+      <w:start w:val="1"/>
+      <w:numFmt w:val="lowerRoman"/>
+      <w:lvlText w:val="%3."/>
+      <w:lvlJc w:val="right"/>
+      <w:pPr>
+        <w:ind w:left="2160" w:hanging="180"/>
+      </w:pPr>
+    </w:lvl>
+    <w:lvl w:ilvl="3" w:tplc="0409000F" w:tentative="1">
+      <w:start w:val="1"/>
+      <w:numFmt w:val="decimal"/>
+      <w:lvlText w:val="%4."/>
+      <w:lvlJc w:val="left"/>
+      <w:pPr>
+        <w:ind w:left="2880" w:hanging="360"/>
+      </w:pPr>
+    </w:lvl>
+    <w:lvl w:ilvl="4" w:tplc="04090019" w:tentative="1">
+      <w:start w:val="1"/>
+      <w:numFmt w:val="lowerLetter"/>
+      <w:lvlText w:val="%5."/>
+      <w:lvlJc w:val="left"/>
+      <w:pPr>
+        <w:ind w:left="3600" w:hanging="360"/>
+      </w:pPr>
+    </w:lvl>
+    <w:lvl w:ilvl="5" w:tplc="0409001B" w:tentative="1">
+      <w:start w:val="1"/>
+      <w:numFmt w:val="lowerRoman"/>
+      <w:lvlText w:val="%6."/>
+      <w:lvlJc w:val="right"/>
+      <w:pPr>
+        <w:ind w:left="4320" w:hanging="180"/>
+      </w:pPr>
+    </w:lvl>
+    <w:lvl w:ilvl="6" w:tplc="0409000F" w:tentative="1">
+      <w:start w:val="1"/>
+      <w:numFmt w:val="decimal"/>
+      <w:lvlText w:val="%7."/>
+      <w:lvlJc w:val="left"/>
+      <w:pPr>
+        <w:ind w:left="5040" w:hanging="360"/>
+      </w:pPr>
+    </w:lvl>
+    <w:lvl w:ilvl="7" w:tplc="04090019" w:tentative="1">
+      <w:start w:val="1"/>
+      <w:numFmt w:val="lowerLetter"/>
+      <w:lvlText w:val="%8."/>
+      <w:lvlJc w:val="left"/>
+      <w:pPr>
+        <w:ind w:left="5760" w:hanging="360"/>
+      </w:pPr>
+    </w:lvl>
+    <w:lvl w:ilvl="8" w:tplc="0409001B" w:tentative="1">
+      <w:start w:val="1"/>
+      <w:numFmt w:val="lowerRoman"/>
+      <w:lvlText w:val="%9."/>
+      <w:lvlJc w:val="right"/>
+      <w:pPr>
+        <w:ind w:left="6480" w:hanging="180"/>
+      </w:pPr>
+    </w:lvl>
+  </w:abstractNum>
+  <w:abstractNum w:abstractNumId="1" w15:restartNumberingAfterBreak="0">
     <w:nsid w:val="53134F40"/>
     <w:multiLevelType w:val="hybridMultilevel"/>
     <w:tmpl w:val="07689666"/>
@@ -706,7 +847,7 @@
       </w:rPr>
     </w:lvl>
   </w:abstractNum>
-  <w:abstractNum w:abstractNumId="1" w15:restartNumberingAfterBreak="0">
+  <w:abstractNum w:abstractNumId="2" w15:restartNumberingAfterBreak="0">
     <w:nsid w:val="6F82192C"/>
     <w:multiLevelType w:val="hybridMultilevel"/>
     <w:tmpl w:val="A0B6EDF2"/>
@@ -796,9 +937,12 @@
     </w:lvl>
   </w:abstractNum>
   <w:num w:numId="1" w16cid:durableId="519662127">
+    <w:abstractNumId w:val="2"/>
+  </w:num>
+  <w:num w:numId="2" w16cid:durableId="858006859">
     <w:abstractNumId w:val="1"/>
   </w:num>
-  <w:num w:numId="2" w16cid:durableId="858006859">
+  <w:num w:numId="3" w16cid:durableId="1550607453">
     <w:abstractNumId w:val="0"/>
   </w:num>
 </w:numbering>

</xml_diff>